<commit_message>
lesson 409 - Thursday
</commit_message>
<xml_diff>
--- a/english_via_skype/solutions/doc/lesson_406_Writing business_edit.docx
+++ b/english_via_skype/solutions/doc/lesson_406_Writing business_edit.docx
@@ -58,12 +58,44 @@
     <w:p>
       <w:pPr>
         <w:rPr>
+          <w:sz w:val="32"/>
+          <w:szCs w:val="32"/>
+          <w:lang w:val="en-US"/>
+        </w:rPr>
+      </w:pPr>
+      <w:r>
+        <w:rPr>
+          <w:sz w:val="32"/>
+          <w:szCs w:val="32"/>
+          <w:lang w:val="en-US"/>
+        </w:rPr>
+        <w:t xml:space="preserve">with all due, get to grips with , reportedly, </w:t>
+      </w:r>
+      <w:r>
+        <w:rPr>
+          <w:sz w:val="32"/>
+          <w:szCs w:val="32"/>
+          <w:lang w:val="en-US"/>
+        </w:rPr>
+        <w:t>seamlessly,</w:t>
+      </w:r>
+      <w:r>
+        <w:rPr>
           <w:b/>
           <w:sz w:val="32"/>
           <w:szCs w:val="32"/>
           <w:lang w:val="en-US"/>
         </w:rPr>
-      </w:pPr>
+        <w:t xml:space="preserve"> further, </w:t>
+      </w:r>
+      <w:r>
+        <w:rPr>
+          <w:sz w:val="32"/>
+          <w:szCs w:val="32"/>
+          <w:lang w:val="en-US"/>
+        </w:rPr>
+        <w:t>in keeping with</w:t>
+      </w:r>
       <w:r>
         <w:rPr>
           <w:b/>
@@ -71,7 +103,15 @@
           <w:szCs w:val="32"/>
           <w:lang w:val="en-US"/>
         </w:rPr>
-        <w:t xml:space="preserve">with all due, get to grips with , reportedly, </w:t>
+        <w:t xml:space="preserve">, </w:t>
+      </w:r>
+      <w:r>
+        <w:rPr>
+          <w:sz w:val="32"/>
+          <w:szCs w:val="32"/>
+          <w:lang w:val="en-US"/>
+        </w:rPr>
+        <w:t>irrefutable</w:t>
       </w:r>
       <w:r>
         <w:rPr>
@@ -80,7 +120,7 @@
           <w:szCs w:val="32"/>
           <w:lang w:val="en-US"/>
         </w:rPr>
-        <w:t>seamlessly, further, in keeping with, irrefutable</w:t>
+        <w:t>, put down to</w:t>
       </w:r>
       <w:r>
         <w:rPr>
@@ -89,7 +129,15 @@
           <w:szCs w:val="32"/>
           <w:lang w:val="en-US"/>
         </w:rPr>
-        <w:t>, put down to</w:t>
+        <w:t xml:space="preserve">, </w:t>
+      </w:r>
+      <w:r>
+        <w:rPr>
+          <w:sz w:val="32"/>
+          <w:szCs w:val="32"/>
+          <w:lang w:val="en-US"/>
+        </w:rPr>
+        <w:t>bring forward</w:t>
       </w:r>
       <w:r>
         <w:rPr>
@@ -98,34 +146,41 @@
           <w:szCs w:val="32"/>
           <w:lang w:val="en-US"/>
         </w:rPr>
+        <w:t>,</w:t>
+      </w:r>
+      <w:r>
+        <w:rPr>
+          <w:b/>
+          <w:sz w:val="32"/>
+          <w:szCs w:val="32"/>
+          <w:lang w:val="en-US"/>
+        </w:rPr>
+        <w:t xml:space="preserve"> </w:t>
+      </w:r>
+      <w:r>
+        <w:rPr>
+          <w:sz w:val="32"/>
+          <w:szCs w:val="32"/>
+          <w:lang w:val="en-US"/>
+        </w:rPr>
+        <w:t>in denial</w:t>
+      </w:r>
+      <w:r>
+        <w:rPr>
+          <w:b/>
+          <w:sz w:val="32"/>
+          <w:szCs w:val="32"/>
+          <w:lang w:val="en-US"/>
+        </w:rPr>
         <w:t xml:space="preserve">, </w:t>
       </w:r>
       <w:r>
         <w:rPr>
-          <w:b/>
-          <w:sz w:val="32"/>
-          <w:szCs w:val="32"/>
-          <w:lang w:val="en-US"/>
-        </w:rPr>
-        <w:t>bring forward,</w:t>
-      </w:r>
-      <w:r>
-        <w:rPr>
-          <w:b/>
-          <w:sz w:val="32"/>
-          <w:szCs w:val="32"/>
-          <w:lang w:val="en-US"/>
-        </w:rPr>
-        <w:t xml:space="preserve"> </w:t>
-      </w:r>
-      <w:r>
-        <w:rPr>
-          <w:b/>
-          <w:sz w:val="32"/>
-          <w:szCs w:val="32"/>
-          <w:lang w:val="en-US"/>
-        </w:rPr>
-        <w:t>in denial, take a stand, stepwise manner</w:t>
+          <w:sz w:val="32"/>
+          <w:szCs w:val="32"/>
+          <w:lang w:val="en-US"/>
+        </w:rPr>
+        <w:t>take a stand, stepwise manner</w:t>
       </w:r>
     </w:p>
     <w:p>
@@ -261,7 +316,23 @@
           <w:szCs w:val="32"/>
           <w:lang w:val="en-US"/>
         </w:rPr>
-        <w:t>The whole process related with implementation of protection ran seamlessly.</w:t>
+        <w:t xml:space="preserve">The whole process related </w:t>
+      </w:r>
+      <w:r>
+        <w:rPr>
+          <w:sz w:val="32"/>
+          <w:szCs w:val="32"/>
+          <w:lang w:val="en-US"/>
+        </w:rPr>
+        <w:t>to</w:t>
+      </w:r>
+      <w:r>
+        <w:rPr>
+          <w:sz w:val="32"/>
+          <w:szCs w:val="32"/>
+          <w:lang w:val="en-US"/>
+        </w:rPr>
+        <w:t xml:space="preserve"> implementation of protection ran seamlessly.</w:t>
       </w:r>
     </w:p>
     <w:p>
@@ -351,7 +422,15 @@
           <w:szCs w:val="32"/>
           <w:lang w:val="en-US"/>
         </w:rPr>
-        <w:t xml:space="preserve">We possess irrefutable evidences </w:t>
+        <w:t>We possess irrefutable evidence</w:t>
+      </w:r>
+      <w:r>
+        <w:rPr>
+          <w:sz w:val="32"/>
+          <w:szCs w:val="32"/>
+          <w:lang w:val="en-US"/>
+        </w:rPr>
+        <w:t xml:space="preserve"> </w:t>
       </w:r>
       <w:r>
         <w:rPr>
@@ -512,34 +591,8 @@
           <w:szCs w:val="32"/>
           <w:lang w:val="en-US"/>
         </w:rPr>
-        <w:t xml:space="preserve"> s</w:t>
-      </w:r>
-      <w:r>
-        <w:rPr>
-          <w:sz w:val="32"/>
-          <w:szCs w:val="32"/>
-          <w:lang w:val="en-US"/>
-        </w:rPr>
-        <w:t>afe</w:t>
-      </w:r>
-      <w:r>
-        <w:rPr>
-          <w:sz w:val="32"/>
-          <w:szCs w:val="32"/>
-          <w:lang w:val="en-US"/>
-        </w:rPr>
-        <w:t xml:space="preserve"> </w:t>
-      </w:r>
-      <w:bookmarkStart w:id="0" w:name="_GoBack"/>
-      <w:r>
-        <w:rPr>
-          <w:sz w:val="32"/>
-          <w:szCs w:val="32"/>
-          <w:lang w:val="en-US"/>
-        </w:rPr>
-        <w:t>preventive measures</w:t>
-      </w:r>
-      <w:bookmarkEnd w:id="0"/>
+        <w:t xml:space="preserve"> preventive measures</w:t>
+      </w:r>
       <w:r>
         <w:rPr>
           <w:sz w:val="32"/>
@@ -583,7 +636,23 @@
           <w:szCs w:val="32"/>
           <w:lang w:val="en-US"/>
         </w:rPr>
-        <w:t>Any changes must be executed in stepwise manner.</w:t>
+        <w:t xml:space="preserve">Any changes must be executed in </w:t>
+      </w:r>
+      <w:r>
+        <w:rPr>
+          <w:sz w:val="32"/>
+          <w:szCs w:val="32"/>
+          <w:lang w:val="en-US"/>
+        </w:rPr>
+        <w:t xml:space="preserve">a </w:t>
+      </w:r>
+      <w:r>
+        <w:rPr>
+          <w:sz w:val="32"/>
+          <w:szCs w:val="32"/>
+          <w:lang w:val="en-US"/>
+        </w:rPr>
+        <w:t>stepwise manner.</w:t>
       </w:r>
     </w:p>
     <w:p>
@@ -627,7 +696,25 @@
           <w:szCs w:val="32"/>
           <w:lang w:val="en-US"/>
         </w:rPr>
-        <w:t>Violation might be credited to human mistake.</w:t>
+        <w:t xml:space="preserve">Violation might be </w:t>
+      </w:r>
+      <w:r>
+        <w:rPr>
+          <w:sz w:val="32"/>
+          <w:szCs w:val="32"/>
+          <w:lang w:val="en-US"/>
+        </w:rPr>
+        <w:t>put down</w:t>
+      </w:r>
+      <w:bookmarkStart w:id="0" w:name="_GoBack"/>
+      <w:bookmarkEnd w:id="0"/>
+      <w:r>
+        <w:rPr>
+          <w:sz w:val="32"/>
+          <w:szCs w:val="32"/>
+          <w:lang w:val="en-US"/>
+        </w:rPr>
+        <w:t xml:space="preserve"> to human mistake.</w:t>
       </w:r>
     </w:p>
     <w:p>
@@ -664,15 +751,31 @@
           <w:szCs w:val="32"/>
           <w:lang w:val="en-US"/>
         </w:rPr>
-        <w:t xml:space="preserve">This behavior is in denial to </w:t>
-      </w:r>
-      <w:r>
-        <w:rPr>
-          <w:sz w:val="32"/>
-          <w:szCs w:val="32"/>
-          <w:lang w:val="en-US"/>
-        </w:rPr>
-        <w:t>effective customs in our company</w:t>
+        <w:t>This behavior is not in keeping with</w:t>
+      </w:r>
+      <w:r>
+        <w:rPr>
+          <w:sz w:val="32"/>
+          <w:szCs w:val="32"/>
+          <w:lang w:val="en-US"/>
+        </w:rPr>
+        <w:t xml:space="preserve"> </w:t>
+      </w:r>
+      <w:r>
+        <w:rPr>
+          <w:sz w:val="32"/>
+          <w:szCs w:val="32"/>
+          <w:lang w:val="en-US"/>
+        </w:rPr>
+        <w:t>binding rules</w:t>
+      </w:r>
+      <w:r>
+        <w:rPr>
+          <w:sz w:val="32"/>
+          <w:szCs w:val="32"/>
+          <w:lang w:val="en-US"/>
+        </w:rPr>
+        <w:t xml:space="preserve"> in our company</w:t>
       </w:r>
     </w:p>
     <w:p>

</xml_diff>